<commit_message>
updated layout with text boxes
</commit_message>
<xml_diff>
--- a/Demo/DemoTemplate.docx
+++ b/Demo/DemoTemplate.docx
@@ -13,265 +13,1009 @@
     </w:p>
     <w:p>
       <w:pPr>
-        <w:rPr>
-          <w:b/>
+        <w:tabs>
+          <w:tab w:val="left" w:pos="9114"/>
+        </w:tabs>
+        <w:spacing w:after="0" w:line="360" w:lineRule="auto"/>
+        <w:rPr>
+          <w:rFonts w:cstheme="minorHAnsi"/>
           <w:sz w:val="20"/>
           <w:szCs w:val="20"/>
         </w:rPr>
       </w:pPr>
       <w:r>
         <w:rPr>
-          <w:b/>
+          <w:rFonts w:cstheme="minorHAnsi"/>
           <w:sz w:val="20"/>
           <w:szCs w:val="20"/>
         </w:rPr>
-        <w:t>Objectives</w:t>
-      </w:r>
+        <w:fldChar w:fldCharType="begin"/>
+      </w:r>
+      <w:r>
+        <w:rPr>
+          <w:rFonts w:cstheme="minorHAnsi"/>
+          <w:sz w:val="20"/>
+          <w:szCs w:val="20"/>
+        </w:rPr>
+        <w:instrText xml:space="preserve"> MERGEFIELD  #RecordsWrap  \* MERGEFORMAT </w:instrText>
+      </w:r>
+      <w:r>
+        <w:rPr>
+          <w:rFonts w:cstheme="minorHAnsi"/>
+          <w:sz w:val="20"/>
+          <w:szCs w:val="20"/>
+        </w:rPr>
+        <w:fldChar w:fldCharType="separate"/>
+      </w:r>
+      <w:r>
+        <w:rPr>
+          <w:rFonts w:cstheme="minorHAnsi"/>
+          <w:noProof/>
+          <w:sz w:val="20"/>
+          <w:szCs w:val="20"/>
+        </w:rPr>
+        <w:t>«#RecordsWrap»</w:t>
+      </w:r>
+      <w:r>
+        <w:rPr>
+          <w:rFonts w:cstheme="minorHAnsi"/>
+          <w:sz w:val="20"/>
+          <w:szCs w:val="20"/>
+        </w:rPr>
+        <w:fldChar w:fldCharType="end"/>
+      </w:r>
+      <w:r>
+        <w:rPr>
+          <w:rFonts w:eastAsia="Times New Roman" w:cstheme="minorHAnsi"/>
+          <w:sz w:val="20"/>
+          <w:szCs w:val="20"/>
+          <w:lang w:val="en-GB"/>
+        </w:rPr>
+        <w:fldChar w:fldCharType="begin"/>
+      </w:r>
+      <w:r>
+        <w:rPr>
+          <w:rFonts w:eastAsia="Times New Roman" w:cstheme="minorHAnsi"/>
+          <w:sz w:val="20"/>
+          <w:szCs w:val="20"/>
+          <w:lang w:val="en-GB"/>
+        </w:rPr>
+        <w:instrText xml:space="preserve"> MERGEFIELD  #Records </w:instrText>
+      </w:r>
+      <w:r>
+        <w:rPr>
+          <w:rFonts w:eastAsia="Times New Roman" w:cstheme="minorHAnsi"/>
+          <w:sz w:val="20"/>
+          <w:szCs w:val="20"/>
+          <w:lang w:val="en-GB"/>
+        </w:rPr>
+        <w:fldChar w:fldCharType="separate"/>
+      </w:r>
+      <w:r>
+        <w:rPr>
+          <w:rFonts w:eastAsia="Times New Roman" w:cstheme="minorHAnsi"/>
+          <w:noProof/>
+          <w:sz w:val="20"/>
+          <w:szCs w:val="20"/>
+          <w:lang w:val="en-GB"/>
+        </w:rPr>
+        <w:t>«#Records»</w:t>
+      </w:r>
+      <w:r>
+        <w:rPr>
+          <w:rFonts w:eastAsia="Times New Roman" w:cstheme="minorHAnsi"/>
+          <w:sz w:val="20"/>
+          <w:szCs w:val="20"/>
+          <w:lang w:val="en-GB"/>
+        </w:rPr>
+        <w:fldChar w:fldCharType="end"/>
+      </w:r>
+      <w:r>
+        <w:rPr>
+          <w:rFonts w:eastAsia="Times New Roman" w:cs="Times New Roman"/>
+          <w:lang w:val="en-GB"/>
+        </w:rPr>
+        <w:t xml:space="preserve"> </w:t>
+      </w:r>
+      <w:r>
+        <w:rPr>
+          <w:bCs/>
+          <w:noProof/>
+          <w:sz w:val="28"/>
+          <w:szCs w:val="28"/>
+        </w:rPr>
+        <mc:AlternateContent>
+          <mc:Choice Requires="wps">
+            <w:drawing>
+              <wp:inline distT="0" distB="0" distL="0" distR="0">
+                <wp:extent cx="2484120" cy="1404620"/>
+                <wp:effectExtent l="0" t="0" r="11430" b="16510"/>
+                <wp:docPr id="217" name="Text Box 2"/>
+                <wp:cNvGraphicFramePr>
+                  <a:graphicFrameLocks xmlns:a="http://schemas.openxmlformats.org/drawingml/2006/main"/>
+                </wp:cNvGraphicFramePr>
+                <a:graphic xmlns:a="http://schemas.openxmlformats.org/drawingml/2006/main">
+                  <a:graphicData uri="http://schemas.microsoft.com/office/word/2010/wordprocessingShape">
+                    <wps:wsp>
+                      <wps:cNvSpPr txBox="1">
+                        <a:spLocks noChangeArrowheads="1"/>
+                      </wps:cNvSpPr>
+                      <wps:spPr bwMode="auto">
+                        <a:xfrm>
+                          <a:off x="0" y="0"/>
+                          <a:ext cx="2484120" cy="1404620"/>
+                        </a:xfrm>
+                        <a:prstGeom prst="rect">
+                          <a:avLst/>
+                        </a:prstGeom>
+                        <a:solidFill>
+                          <a:srgbClr val="FFFFFF"/>
+                        </a:solidFill>
+                        <a:ln w="9525">
+                          <a:solidFill>
+                            <a:srgbClr val="000000"/>
+                          </a:solidFill>
+                          <a:miter lim="800000"/>
+                          <a:headEnd/>
+                          <a:tailEnd/>
+                        </a:ln>
+                      </wps:spPr>
+                      <wps:txbx>
+                        <w:txbxContent>
+                          <w:p>
+                            <w:pPr>
+                              <w:rPr>
+                                <w:bCs/>
+                                <w:sz w:val="28"/>
+                                <w:szCs w:val="28"/>
+                              </w:rPr>
+                            </w:pPr>
+                            <w:r>
+                              <w:rPr>
+                                <w:bCs/>
+                                <w:sz w:val="28"/>
+                                <w:szCs w:val="28"/>
+                              </w:rPr>
+                              <w:fldChar w:fldCharType="begin"/>
+                            </w:r>
+                            <w:r>
+                              <w:rPr>
+                                <w:bCs/>
+                                <w:sz w:val="28"/>
+                                <w:szCs w:val="28"/>
+                              </w:rPr>
+                              <w:instrText xml:space="preserve"> MERGEFIELD  MonthName </w:instrText>
+                            </w:r>
+                            <w:r>
+                              <w:rPr>
+                                <w:bCs/>
+                                <w:sz w:val="28"/>
+                                <w:szCs w:val="28"/>
+                              </w:rPr>
+                              <w:fldChar w:fldCharType="separate"/>
+                            </w:r>
+                            <w:r>
+                              <w:rPr>
+                                <w:bCs/>
+                                <w:noProof/>
+                                <w:sz w:val="28"/>
+                                <w:szCs w:val="28"/>
+                              </w:rPr>
+                              <w:t>«</w:t>
+                            </w:r>
+                            <w:r>
+                              <w:rPr>
+                                <w:bCs/>
+                                <w:noProof/>
+                                <w:sz w:val="32"/>
+                                <w:szCs w:val="32"/>
+                              </w:rPr>
+                              <w:t>MonthName</w:t>
+                            </w:r>
+                            <w:r>
+                              <w:rPr>
+                                <w:bCs/>
+                                <w:noProof/>
+                                <w:sz w:val="28"/>
+                                <w:szCs w:val="28"/>
+                              </w:rPr>
+                              <w:t>»</w:t>
+                            </w:r>
+                            <w:r>
+                              <w:rPr>
+                                <w:bCs/>
+                                <w:sz w:val="28"/>
+                                <w:szCs w:val="28"/>
+                              </w:rPr>
+                              <w:fldChar w:fldCharType="end"/>
+                            </w:r>
+                            <w:r>
+                              <w:rPr>
+                                <w:bCs/>
+                                <w:sz w:val="28"/>
+                                <w:szCs w:val="28"/>
+                              </w:rPr>
+                              <w:t xml:space="preserve"> </w:t>
+                            </w:r>
+                            <w:r>
+                              <w:rPr>
+                                <w:bCs/>
+                                <w:sz w:val="28"/>
+                                <w:szCs w:val="28"/>
+                              </w:rPr>
+                              <w:fldChar w:fldCharType="begin"/>
+                            </w:r>
+                            <w:r>
+                              <w:rPr>
+                                <w:bCs/>
+                                <w:sz w:val="28"/>
+                                <w:szCs w:val="28"/>
+                              </w:rPr>
+                              <w:instrText xml:space="preserve"> MERGEFIELD  Year </w:instrText>
+                            </w:r>
+                            <w:r>
+                              <w:rPr>
+                                <w:bCs/>
+                                <w:sz w:val="28"/>
+                                <w:szCs w:val="28"/>
+                              </w:rPr>
+                              <w:fldChar w:fldCharType="separate"/>
+                            </w:r>
+                            <w:r>
+                              <w:rPr>
+                                <w:bCs/>
+                                <w:noProof/>
+                                <w:sz w:val="28"/>
+                                <w:szCs w:val="28"/>
+                              </w:rPr>
+                              <w:t>«</w:t>
+                            </w:r>
+                            <w:r>
+                              <w:rPr>
+                                <w:bCs/>
+                                <w:noProof/>
+                                <w:sz w:val="32"/>
+                                <w:szCs w:val="32"/>
+                              </w:rPr>
+                              <w:t>Year</w:t>
+                            </w:r>
+                            <w:r>
+                              <w:rPr>
+                                <w:bCs/>
+                                <w:noProof/>
+                                <w:sz w:val="28"/>
+                                <w:szCs w:val="28"/>
+                              </w:rPr>
+                              <w:t>»</w:t>
+                            </w:r>
+                            <w:r>
+                              <w:rPr>
+                                <w:bCs/>
+                                <w:sz w:val="28"/>
+                                <w:szCs w:val="28"/>
+                              </w:rPr>
+                              <w:fldChar w:fldCharType="end"/>
+                            </w:r>
+                          </w:p>
+                          <w:p>
+                            <w:pPr>
+                              <w:rPr>
+                                <w:rFonts w:cstheme="minorHAnsi"/>
+                                <w:i/>
+                                <w:sz w:val="20"/>
+                                <w:szCs w:val="20"/>
+                              </w:rPr>
+                            </w:pPr>
+                            <w:r>
+                              <w:rPr>
+                                <w:bCs/>
+                                <w:sz w:val="28"/>
+                                <w:szCs w:val="28"/>
+                              </w:rPr>
+                              <w:fldChar w:fldCharType="begin"/>
+                            </w:r>
+                            <w:r>
+                              <w:rPr>
+                                <w:bCs/>
+                                <w:sz w:val="28"/>
+                                <w:szCs w:val="28"/>
+                              </w:rPr>
+                              <w:instrText xml:space="preserve"> MERGEFIELD  Title  \* MERGEFORMAT </w:instrText>
+                            </w:r>
+                            <w:r>
+                              <w:rPr>
+                                <w:bCs/>
+                                <w:sz w:val="28"/>
+                                <w:szCs w:val="28"/>
+                              </w:rPr>
+                              <w:fldChar w:fldCharType="separate"/>
+                            </w:r>
+                            <w:r>
+                              <w:rPr>
+                                <w:bCs/>
+                                <w:noProof/>
+                                <w:sz w:val="28"/>
+                                <w:szCs w:val="28"/>
+                              </w:rPr>
+                              <w:t>«</w:t>
+                            </w:r>
+                            <w:r>
+                              <w:rPr>
+                                <w:bCs/>
+                                <w:noProof/>
+                                <w:sz w:val="20"/>
+                                <w:szCs w:val="20"/>
+                              </w:rPr>
+                              <w:t>Title</w:t>
+                            </w:r>
+                            <w:r>
+                              <w:rPr>
+                                <w:bCs/>
+                                <w:noProof/>
+                                <w:sz w:val="28"/>
+                                <w:szCs w:val="28"/>
+                              </w:rPr>
+                              <w:t>»</w:t>
+                            </w:r>
+                            <w:r>
+                              <w:rPr>
+                                <w:bCs/>
+                                <w:sz w:val="28"/>
+                                <w:szCs w:val="28"/>
+                              </w:rPr>
+                              <w:fldChar w:fldCharType="end"/>
+                            </w:r>
+                          </w:p>
+                          <w:p>
+                            <w:pPr>
+                              <w:rPr>
+                                <w:bCs/>
+                                <w:sz w:val="28"/>
+                                <w:szCs w:val="28"/>
+                              </w:rPr>
+                            </w:pPr>
+                            <w:r>
+                              <w:rPr>
+                                <w:bCs/>
+                                <w:sz w:val="28"/>
+                                <w:szCs w:val="28"/>
+                              </w:rPr>
+                              <w:fldChar w:fldCharType="begin"/>
+                            </w:r>
+                            <w:r>
+                              <w:rPr>
+                                <w:bCs/>
+                                <w:sz w:val="28"/>
+                                <w:szCs w:val="28"/>
+                              </w:rPr>
+                              <w:instrText xml:space="preserve"> MERGEFIELD  Description  \* MERGEFORMAT </w:instrText>
+                            </w:r>
+                            <w:r>
+                              <w:rPr>
+                                <w:bCs/>
+                                <w:sz w:val="28"/>
+                                <w:szCs w:val="28"/>
+                              </w:rPr>
+                              <w:fldChar w:fldCharType="separate"/>
+                            </w:r>
+                            <w:r>
+                              <w:rPr>
+                                <w:bCs/>
+                                <w:noProof/>
+                                <w:sz w:val="28"/>
+                                <w:szCs w:val="28"/>
+                              </w:rPr>
+                              <w:t>«</w:t>
+                            </w:r>
+                            <w:r>
+                              <w:rPr>
+                                <w:bCs/>
+                                <w:noProof/>
+                                <w:sz w:val="20"/>
+                                <w:szCs w:val="20"/>
+                              </w:rPr>
+                              <w:t>Description</w:t>
+                            </w:r>
+                            <w:r>
+                              <w:rPr>
+                                <w:bCs/>
+                                <w:noProof/>
+                                <w:sz w:val="28"/>
+                                <w:szCs w:val="28"/>
+                              </w:rPr>
+                              <w:t>»</w:t>
+                            </w:r>
+                            <w:r>
+                              <w:rPr>
+                                <w:bCs/>
+                                <w:sz w:val="28"/>
+                                <w:szCs w:val="28"/>
+                              </w:rPr>
+                              <w:fldChar w:fldCharType="end"/>
+                            </w:r>
+                          </w:p>
+                          <w:p>
+                            <w:pPr>
+                              <w:rPr>
+                                <w:rFonts w:cstheme="minorHAnsi"/>
+                                <w:i/>
+                                <w:sz w:val="20"/>
+                                <w:szCs w:val="20"/>
+                              </w:rPr>
+                            </w:pPr>
+                            <w:r>
+                              <w:rPr>
+                                <w:bCs/>
+                                <w:sz w:val="28"/>
+                                <w:szCs w:val="28"/>
+                              </w:rPr>
+                              <w:fldChar w:fldCharType="begin"/>
+                            </w:r>
+                            <w:r>
+                              <w:rPr>
+                                <w:bCs/>
+                                <w:sz w:val="28"/>
+                                <w:szCs w:val="28"/>
+                              </w:rPr>
+                              <w:instrText xml:space="preserve"> MERGEFIELD  Html:Notes  \* MERGEFORMAT </w:instrText>
+                            </w:r>
+                            <w:r>
+                              <w:rPr>
+                                <w:bCs/>
+                                <w:sz w:val="28"/>
+                                <w:szCs w:val="28"/>
+                              </w:rPr>
+                              <w:fldChar w:fldCharType="separate"/>
+                            </w:r>
+                            <w:r>
+                              <w:rPr>
+                                <w:bCs/>
+                                <w:noProof/>
+                                <w:sz w:val="28"/>
+                                <w:szCs w:val="28"/>
+                              </w:rPr>
+                              <w:t>«</w:t>
+                            </w:r>
+                            <w:r>
+                              <w:rPr>
+                                <w:bCs/>
+                                <w:noProof/>
+                                <w:sz w:val="20"/>
+                                <w:szCs w:val="20"/>
+                              </w:rPr>
+                              <w:t>Html</w:t>
+                            </w:r>
+                            <w:r>
+                              <w:rPr>
+                                <w:bCs/>
+                                <w:noProof/>
+                                <w:sz w:val="28"/>
+                                <w:szCs w:val="28"/>
+                              </w:rPr>
+                              <w:t>:</w:t>
+                            </w:r>
+                            <w:r>
+                              <w:rPr>
+                                <w:bCs/>
+                                <w:noProof/>
+                                <w:sz w:val="20"/>
+                                <w:szCs w:val="20"/>
+                              </w:rPr>
+                              <w:t>Notes</w:t>
+                            </w:r>
+                            <w:r>
+                              <w:rPr>
+                                <w:bCs/>
+                                <w:noProof/>
+                                <w:sz w:val="28"/>
+                                <w:szCs w:val="28"/>
+                              </w:rPr>
+                              <w:t>»</w:t>
+                            </w:r>
+                            <w:r>
+                              <w:rPr>
+                                <w:bCs/>
+                                <w:sz w:val="28"/>
+                                <w:szCs w:val="28"/>
+                              </w:rPr>
+                              <w:fldChar w:fldCharType="end"/>
+                            </w:r>
+                          </w:p>
+                        </w:txbxContent>
+                      </wps:txbx>
+                      <wps:bodyPr rot="0" vert="horz" wrap="square" lIns="182880" tIns="182880" rIns="182880" bIns="91440" anchor="t" anchorCtr="0">
+                        <a:spAutoFit/>
+                      </wps:bodyPr>
+                    </wps:wsp>
+                  </a:graphicData>
+                </a:graphic>
+              </wp:inline>
+            </w:drawing>
+          </mc:Choice>
+          <mc:Fallback>
+            <w:pict>
+              <v:shapetype id="_x0000_t202" coordsize="21600,21600" o:spt="202" path="m,l,21600r21600,l21600,xe">
+                <v:stroke joinstyle="miter"/>
+                <v:path gradientshapeok="t" o:connecttype="rect"/>
+              </v:shapetype>
+              <v:shape id="Text Box 2" o:spid="_x0000_s1026" type="#_x0000_t202" style="width:195.6pt;height:110.6pt;visibility:visible;mso-wrap-style:square;mso-left-percent:-10001;mso-top-percent:-10001;mso-position-horizontal:absolute;mso-position-horizontal-relative:char;mso-position-vertical:absolute;mso-position-vertical-relative:line;mso-left-percent:-10001;mso-top-percent:-10001;v-text-anchor:top" o:gfxdata="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">
+                <v:textbox style="mso-fit-shape-to-text:t" inset="14.4pt,14.4pt,14.4pt,7.2pt">
+                  <w:txbxContent>
+                    <w:p>
+                      <w:pPr>
+                        <w:rPr>
+                          <w:bCs/>
+                          <w:sz w:val="28"/>
+                          <w:szCs w:val="28"/>
+                        </w:rPr>
+                      </w:pPr>
+                      <w:r>
+                        <w:rPr>
+                          <w:bCs/>
+                          <w:sz w:val="28"/>
+                          <w:szCs w:val="28"/>
+                        </w:rPr>
+                        <w:fldChar w:fldCharType="begin"/>
+                      </w:r>
+                      <w:r>
+                        <w:rPr>
+                          <w:bCs/>
+                          <w:sz w:val="28"/>
+                          <w:szCs w:val="28"/>
+                        </w:rPr>
+                        <w:instrText xml:space="preserve"> MERGEFIELD  MonthName </w:instrText>
+                      </w:r>
+                      <w:r>
+                        <w:rPr>
+                          <w:bCs/>
+                          <w:sz w:val="28"/>
+                          <w:szCs w:val="28"/>
+                        </w:rPr>
+                        <w:fldChar w:fldCharType="separate"/>
+                      </w:r>
+                      <w:r>
+                        <w:rPr>
+                          <w:bCs/>
+                          <w:noProof/>
+                          <w:sz w:val="28"/>
+                          <w:szCs w:val="28"/>
+                        </w:rPr>
+                        <w:t>«</w:t>
+                      </w:r>
+                      <w:r>
+                        <w:rPr>
+                          <w:bCs/>
+                          <w:noProof/>
+                          <w:sz w:val="32"/>
+                          <w:szCs w:val="32"/>
+                        </w:rPr>
+                        <w:t>MonthName</w:t>
+                      </w:r>
+                      <w:r>
+                        <w:rPr>
+                          <w:bCs/>
+                          <w:noProof/>
+                          <w:sz w:val="28"/>
+                          <w:szCs w:val="28"/>
+                        </w:rPr>
+                        <w:t>»</w:t>
+                      </w:r>
+                      <w:r>
+                        <w:rPr>
+                          <w:bCs/>
+                          <w:sz w:val="28"/>
+                          <w:szCs w:val="28"/>
+                        </w:rPr>
+                        <w:fldChar w:fldCharType="end"/>
+                      </w:r>
+                      <w:r>
+                        <w:rPr>
+                          <w:bCs/>
+                          <w:sz w:val="28"/>
+                          <w:szCs w:val="28"/>
+                        </w:rPr>
+                        <w:t xml:space="preserve"> </w:t>
+                      </w:r>
+                      <w:r>
+                        <w:rPr>
+                          <w:bCs/>
+                          <w:sz w:val="28"/>
+                          <w:szCs w:val="28"/>
+                        </w:rPr>
+                        <w:fldChar w:fldCharType="begin"/>
+                      </w:r>
+                      <w:r>
+                        <w:rPr>
+                          <w:bCs/>
+                          <w:sz w:val="28"/>
+                          <w:szCs w:val="28"/>
+                        </w:rPr>
+                        <w:instrText xml:space="preserve"> MERGEFIELD  Year </w:instrText>
+                      </w:r>
+                      <w:r>
+                        <w:rPr>
+                          <w:bCs/>
+                          <w:sz w:val="28"/>
+                          <w:szCs w:val="28"/>
+                        </w:rPr>
+                        <w:fldChar w:fldCharType="separate"/>
+                      </w:r>
+                      <w:r>
+                        <w:rPr>
+                          <w:bCs/>
+                          <w:noProof/>
+                          <w:sz w:val="28"/>
+                          <w:szCs w:val="28"/>
+                        </w:rPr>
+                        <w:t>«</w:t>
+                      </w:r>
+                      <w:r>
+                        <w:rPr>
+                          <w:bCs/>
+                          <w:noProof/>
+                          <w:sz w:val="32"/>
+                          <w:szCs w:val="32"/>
+                        </w:rPr>
+                        <w:t>Year</w:t>
+                      </w:r>
+                      <w:r>
+                        <w:rPr>
+                          <w:bCs/>
+                          <w:noProof/>
+                          <w:sz w:val="28"/>
+                          <w:szCs w:val="28"/>
+                        </w:rPr>
+                        <w:t>»</w:t>
+                      </w:r>
+                      <w:r>
+                        <w:rPr>
+                          <w:bCs/>
+                          <w:sz w:val="28"/>
+                          <w:szCs w:val="28"/>
+                        </w:rPr>
+                        <w:fldChar w:fldCharType="end"/>
+                      </w:r>
+                    </w:p>
+                    <w:p>
+                      <w:pPr>
+                        <w:rPr>
+                          <w:rFonts w:cstheme="minorHAnsi"/>
+                          <w:i/>
+                          <w:sz w:val="20"/>
+                          <w:szCs w:val="20"/>
+                        </w:rPr>
+                      </w:pPr>
+                      <w:r>
+                        <w:rPr>
+                          <w:bCs/>
+                          <w:sz w:val="28"/>
+                          <w:szCs w:val="28"/>
+                        </w:rPr>
+                        <w:fldChar w:fldCharType="begin"/>
+                      </w:r>
+                      <w:r>
+                        <w:rPr>
+                          <w:bCs/>
+                          <w:sz w:val="28"/>
+                          <w:szCs w:val="28"/>
+                        </w:rPr>
+                        <w:instrText xml:space="preserve"> MERGEFIELD  Title  \* MERGEFORMAT </w:instrText>
+                      </w:r>
+                      <w:r>
+                        <w:rPr>
+                          <w:bCs/>
+                          <w:sz w:val="28"/>
+                          <w:szCs w:val="28"/>
+                        </w:rPr>
+                        <w:fldChar w:fldCharType="separate"/>
+                      </w:r>
+                      <w:r>
+                        <w:rPr>
+                          <w:bCs/>
+                          <w:noProof/>
+                          <w:sz w:val="28"/>
+                          <w:szCs w:val="28"/>
+                        </w:rPr>
+                        <w:t>«</w:t>
+                      </w:r>
+                      <w:r>
+                        <w:rPr>
+                          <w:bCs/>
+                          <w:noProof/>
+                          <w:sz w:val="20"/>
+                          <w:szCs w:val="20"/>
+                        </w:rPr>
+                        <w:t>Title</w:t>
+                      </w:r>
+                      <w:r>
+                        <w:rPr>
+                          <w:bCs/>
+                          <w:noProof/>
+                          <w:sz w:val="28"/>
+                          <w:szCs w:val="28"/>
+                        </w:rPr>
+                        <w:t>»</w:t>
+                      </w:r>
+                      <w:r>
+                        <w:rPr>
+                          <w:bCs/>
+                          <w:sz w:val="28"/>
+                          <w:szCs w:val="28"/>
+                        </w:rPr>
+                        <w:fldChar w:fldCharType="end"/>
+                      </w:r>
+                    </w:p>
+                    <w:p>
+                      <w:pPr>
+                        <w:rPr>
+                          <w:bCs/>
+                          <w:sz w:val="28"/>
+                          <w:szCs w:val="28"/>
+                        </w:rPr>
+                      </w:pPr>
+                      <w:r>
+                        <w:rPr>
+                          <w:bCs/>
+                          <w:sz w:val="28"/>
+                          <w:szCs w:val="28"/>
+                        </w:rPr>
+                        <w:fldChar w:fldCharType="begin"/>
+                      </w:r>
+                      <w:r>
+                        <w:rPr>
+                          <w:bCs/>
+                          <w:sz w:val="28"/>
+                          <w:szCs w:val="28"/>
+                        </w:rPr>
+                        <w:instrText xml:space="preserve"> MERGEFIELD  Description  \* MERGEFORMAT </w:instrText>
+                      </w:r>
+                      <w:r>
+                        <w:rPr>
+                          <w:bCs/>
+                          <w:sz w:val="28"/>
+                          <w:szCs w:val="28"/>
+                        </w:rPr>
+                        <w:fldChar w:fldCharType="separate"/>
+                      </w:r>
+                      <w:r>
+                        <w:rPr>
+                          <w:bCs/>
+                          <w:noProof/>
+                          <w:sz w:val="28"/>
+                          <w:szCs w:val="28"/>
+                        </w:rPr>
+                        <w:t>«</w:t>
+                      </w:r>
+                      <w:r>
+                        <w:rPr>
+                          <w:bCs/>
+                          <w:noProof/>
+                          <w:sz w:val="20"/>
+                          <w:szCs w:val="20"/>
+                        </w:rPr>
+                        <w:t>Description</w:t>
+                      </w:r>
+                      <w:r>
+                        <w:rPr>
+                          <w:bCs/>
+                          <w:noProof/>
+                          <w:sz w:val="28"/>
+                          <w:szCs w:val="28"/>
+                        </w:rPr>
+                        <w:t>»</w:t>
+                      </w:r>
+                      <w:r>
+                        <w:rPr>
+                          <w:bCs/>
+                          <w:sz w:val="28"/>
+                          <w:szCs w:val="28"/>
+                        </w:rPr>
+                        <w:fldChar w:fldCharType="end"/>
+                      </w:r>
+                    </w:p>
+                    <w:p>
+                      <w:pPr>
+                        <w:rPr>
+                          <w:rFonts w:cstheme="minorHAnsi"/>
+                          <w:i/>
+                          <w:sz w:val="20"/>
+                          <w:szCs w:val="20"/>
+                        </w:rPr>
+                      </w:pPr>
+                      <w:r>
+                        <w:rPr>
+                          <w:bCs/>
+                          <w:sz w:val="28"/>
+                          <w:szCs w:val="28"/>
+                        </w:rPr>
+                        <w:fldChar w:fldCharType="begin"/>
+                      </w:r>
+                      <w:r>
+                        <w:rPr>
+                          <w:bCs/>
+                          <w:sz w:val="28"/>
+                          <w:szCs w:val="28"/>
+                        </w:rPr>
+                        <w:instrText xml:space="preserve"> MERGEFIELD  Html:Notes  \* MERGEFORMAT </w:instrText>
+                      </w:r>
+                      <w:r>
+                        <w:rPr>
+                          <w:bCs/>
+                          <w:sz w:val="28"/>
+                          <w:szCs w:val="28"/>
+                        </w:rPr>
+                        <w:fldChar w:fldCharType="separate"/>
+                      </w:r>
+                      <w:r>
+                        <w:rPr>
+                          <w:bCs/>
+                          <w:noProof/>
+                          <w:sz w:val="28"/>
+                          <w:szCs w:val="28"/>
+                        </w:rPr>
+                        <w:t>«</w:t>
+                      </w:r>
+                      <w:r>
+                        <w:rPr>
+                          <w:bCs/>
+                          <w:noProof/>
+                          <w:sz w:val="20"/>
+                          <w:szCs w:val="20"/>
+                        </w:rPr>
+                        <w:t>Html</w:t>
+                      </w:r>
+                      <w:r>
+                        <w:rPr>
+                          <w:bCs/>
+                          <w:noProof/>
+                          <w:sz w:val="28"/>
+                          <w:szCs w:val="28"/>
+                        </w:rPr>
+                        <w:t>:</w:t>
+                      </w:r>
+                      <w:r>
+                        <w:rPr>
+                          <w:bCs/>
+                          <w:noProof/>
+                          <w:sz w:val="20"/>
+                          <w:szCs w:val="20"/>
+                        </w:rPr>
+                        <w:t>Notes</w:t>
+                      </w:r>
+                      <w:r>
+                        <w:rPr>
+                          <w:bCs/>
+                          <w:noProof/>
+                          <w:sz w:val="28"/>
+                          <w:szCs w:val="28"/>
+                        </w:rPr>
+                        <w:t>»</w:t>
+                      </w:r>
+                      <w:r>
+                        <w:rPr>
+                          <w:bCs/>
+                          <w:sz w:val="28"/>
+                          <w:szCs w:val="28"/>
+                        </w:rPr>
+                        <w:fldChar w:fldCharType="end"/>
+                      </w:r>
+                    </w:p>
+                  </w:txbxContent>
+                </v:textbox>
+                <w10:anchorlock/>
+              </v:shape>
+            </w:pict>
+          </mc:Fallback>
+        </mc:AlternateContent>
+      </w:r>
+      <w:r>
+        <w:rPr>
+          <w:rFonts w:cstheme="minorHAnsi"/>
+          <w:sz w:val="20"/>
+          <w:szCs w:val="20"/>
+        </w:rPr>
+        <w:t xml:space="preserve"> </w:t>
+      </w:r>
+      <w:r>
+        <w:rPr>
+          <w:rFonts w:eastAsia="Times New Roman" w:cstheme="minorHAnsi"/>
+          <w:sz w:val="20"/>
+          <w:szCs w:val="20"/>
+          <w:lang w:val="en-GB"/>
+        </w:rPr>
+        <w:fldChar w:fldCharType="begin"/>
+      </w:r>
+      <w:r>
+        <w:rPr>
+          <w:rFonts w:eastAsia="Times New Roman" w:cstheme="minorHAnsi"/>
+          <w:sz w:val="20"/>
+          <w:szCs w:val="20"/>
+          <w:lang w:val="en-GB"/>
+        </w:rPr>
+        <w:instrText xml:space="preserve"> MERGEFIELD  /Records </w:instrText>
+      </w:r>
+      <w:r>
+        <w:rPr>
+          <w:rFonts w:eastAsia="Times New Roman" w:cstheme="minorHAnsi"/>
+          <w:sz w:val="20"/>
+          <w:szCs w:val="20"/>
+          <w:lang w:val="en-GB"/>
+        </w:rPr>
+        <w:fldChar w:fldCharType="separate"/>
+      </w:r>
+      <w:r>
+        <w:rPr>
+          <w:rFonts w:eastAsia="Times New Roman" w:cstheme="minorHAnsi"/>
+          <w:noProof/>
+          <w:sz w:val="20"/>
+          <w:szCs w:val="20"/>
+          <w:lang w:val="en-GB"/>
+        </w:rPr>
+        <w:t>«/Records»</w:t>
+      </w:r>
+      <w:r>
+        <w:rPr>
+          <w:rFonts w:eastAsia="Times New Roman" w:cstheme="minorHAnsi"/>
+          <w:sz w:val="20"/>
+          <w:szCs w:val="20"/>
+          <w:lang w:val="en-GB"/>
+        </w:rPr>
+        <w:fldChar w:fldCharType="end"/>
+      </w:r>
+      <w:r>
+        <w:rPr>
+          <w:rFonts w:cstheme="minorHAnsi"/>
+          <w:sz w:val="20"/>
+          <w:szCs w:val="20"/>
+        </w:rPr>
+        <w:fldChar w:fldCharType="begin"/>
+      </w:r>
+      <w:r>
+        <w:rPr>
+          <w:rFonts w:cstheme="minorHAnsi"/>
+          <w:sz w:val="20"/>
+          <w:szCs w:val="20"/>
+        </w:rPr>
+        <w:instrText xml:space="preserve"> MERGEFIELD  /RecordsWrap  \* MERGEFORMAT </w:instrText>
+      </w:r>
+      <w:r>
+        <w:rPr>
+          <w:rFonts w:cstheme="minorHAnsi"/>
+          <w:sz w:val="20"/>
+          <w:szCs w:val="20"/>
+        </w:rPr>
+        <w:fldChar w:fldCharType="separate"/>
+      </w:r>
+      <w:r>
+        <w:rPr>
+          <w:rFonts w:cstheme="minorHAnsi"/>
+          <w:noProof/>
+          <w:sz w:val="20"/>
+          <w:szCs w:val="20"/>
+        </w:rPr>
+        <w:t>«/RecordsWrap»</w:t>
+      </w:r>
+      <w:r>
+        <w:rPr>
+          <w:rFonts w:cstheme="minorHAnsi"/>
+          <w:sz w:val="20"/>
+          <w:szCs w:val="20"/>
+        </w:rPr>
+        <w:fldChar w:fldCharType="end"/>
+      </w:r>
+      <w:bookmarkStart w:id="0" w:name="_GoBack"/>
+      <w:bookmarkEnd w:id="0"/>
     </w:p>
     <w:p>
       <w:pPr>
+        <w:tabs>
+          <w:tab w:val="left" w:pos="9114"/>
+        </w:tabs>
+        <w:spacing w:after="0" w:line="240" w:lineRule="auto"/>
         <w:rPr>
           <w:sz w:val="24"/>
           <w:szCs w:val="24"/>
         </w:rPr>
-      </w:pPr>
-      <w:r>
-        <w:rPr>
-          <w:sz w:val="24"/>
-          <w:szCs w:val="24"/>
-        </w:rPr>
-        <w:fldChar w:fldCharType="begin"/>
-      </w:r>
-      <w:r>
-        <w:rPr>
-          <w:sz w:val="24"/>
-          <w:szCs w:val="24"/>
-        </w:rPr>
-        <w:instrText xml:space="preserve"> MERGEFIELD  Html:Objective </w:instrText>
-      </w:r>
-      <w:r>
-        <w:rPr>
-          <w:sz w:val="24"/>
-          <w:szCs w:val="24"/>
-        </w:rPr>
-        <w:fldChar w:fldCharType="separate"/>
-      </w:r>
-      <w:r>
-        <w:rPr>
-          <w:noProof/>
-          <w:sz w:val="24"/>
-          <w:szCs w:val="24"/>
-        </w:rPr>
-        <w:t>«Html:Objective»</w:t>
-      </w:r>
-      <w:r>
-        <w:rPr>
-          <w:sz w:val="24"/>
-          <w:szCs w:val="24"/>
-        </w:rPr>
-        <w:fldChar w:fldCharType="end"/>
-      </w:r>
-    </w:p>
-    <w:p>
-      <w:pPr>
-        <w:rPr>
-          <w:b/>
-          <w:sz w:val="20"/>
-          <w:szCs w:val="20"/>
-        </w:rPr>
-      </w:pPr>
-      <w:r>
-        <w:rPr>
-          <w:b/>
-          <w:sz w:val="20"/>
-          <w:szCs w:val="20"/>
-        </w:rPr>
-        <w:t>Note</w:t>
-      </w:r>
-      <w:r>
-        <w:rPr>
-          <w:b/>
-          <w:sz w:val="20"/>
-          <w:szCs w:val="20"/>
-        </w:rPr>
-        <w:t>s</w:t>
-      </w:r>
-    </w:p>
-    <w:p>
-      <w:pPr>
-        <w:pBdr>
-          <w:top w:val="single" w:sz="4" w:space="1" w:color="auto"/>
-          <w:left w:val="single" w:sz="4" w:space="4" w:color="auto"/>
-          <w:bottom w:val="single" w:sz="4" w:space="1" w:color="auto"/>
-          <w:right w:val="single" w:sz="4" w:space="4" w:color="auto"/>
-        </w:pBdr>
-        <w:spacing w:after="0" w:line="240" w:lineRule="auto"/>
-        <w:ind w:left="709"/>
-        <w:rPr>
-          <w:rFonts w:cstheme="minorHAnsi"/>
-          <w:i/>
-          <w:sz w:val="20"/>
-          <w:szCs w:val="20"/>
-        </w:rPr>
-      </w:pPr>
-      <w:r>
-        <w:rPr>
-          <w:rFonts w:cstheme="minorHAnsi"/>
-          <w:i/>
-          <w:sz w:val="20"/>
-          <w:szCs w:val="20"/>
-        </w:rPr>
-        <w:fldChar w:fldCharType="begin"/>
-      </w:r>
-      <w:r>
-        <w:rPr>
-          <w:rFonts w:cstheme="minorHAnsi"/>
-          <w:i/>
-          <w:sz w:val="20"/>
-          <w:szCs w:val="20"/>
-        </w:rPr>
-        <w:instrText xml:space="preserve"> MERGEFIELD  #Notes  \* MERGEFORMAT </w:instrText>
-      </w:r>
-      <w:r>
-        <w:rPr>
-          <w:rFonts w:cstheme="minorHAnsi"/>
-          <w:i/>
-          <w:sz w:val="20"/>
-          <w:szCs w:val="20"/>
-        </w:rPr>
-        <w:fldChar w:fldCharType="separate"/>
-      </w:r>
-      <w:r>
-        <w:rPr>
-          <w:rFonts w:cstheme="minorHAnsi"/>
-          <w:i/>
-          <w:noProof/>
-          <w:sz w:val="20"/>
-          <w:szCs w:val="20"/>
-        </w:rPr>
-        <w:t>«#Notes»</w:t>
-      </w:r>
-      <w:r>
-        <w:rPr>
-          <w:rFonts w:cstheme="minorHAnsi"/>
-          <w:i/>
-          <w:sz w:val="20"/>
-          <w:szCs w:val="20"/>
-        </w:rPr>
-        <w:fldChar w:fldCharType="end"/>
-      </w:r>
-      <w:r>
-        <w:rPr>
-          <w:rFonts w:cstheme="minorHAnsi"/>
-          <w:i/>
-          <w:sz w:val="20"/>
-          <w:szCs w:val="20"/>
-        </w:rPr>
-        <w:fldChar w:fldCharType="begin"/>
-      </w:r>
-      <w:r>
-        <w:rPr>
-          <w:rFonts w:cstheme="minorHAnsi"/>
-          <w:i/>
-          <w:sz w:val="20"/>
-          <w:szCs w:val="20"/>
-        </w:rPr>
-        <w:instrText xml:space="preserve"> MERGEFIELD  Html:Value  \* MERGEFORMAT </w:instrText>
-      </w:r>
-      <w:r>
-        <w:rPr>
-          <w:rFonts w:cstheme="minorHAnsi"/>
-          <w:i/>
-          <w:sz w:val="20"/>
-          <w:szCs w:val="20"/>
-        </w:rPr>
-        <w:fldChar w:fldCharType="separate"/>
-      </w:r>
-      <w:r>
-        <w:rPr>
-          <w:rFonts w:cstheme="minorHAnsi"/>
-          <w:i/>
-          <w:noProof/>
-          <w:sz w:val="20"/>
-          <w:szCs w:val="20"/>
-        </w:rPr>
-        <w:t>«Html:Value»</w:t>
-      </w:r>
-      <w:r>
-        <w:rPr>
-          <w:rFonts w:cstheme="minorHAnsi"/>
-          <w:i/>
-          <w:sz w:val="20"/>
-          <w:szCs w:val="20"/>
-        </w:rPr>
-        <w:fldChar w:fldCharType="end"/>
-      </w:r>
-      <w:bookmarkStart w:id="0" w:name="_GoBack"/>
-      <w:bookmarkEnd w:id="0"/>
-      <w:r>
-        <w:rPr>
-          <w:rFonts w:cstheme="minorHAnsi"/>
-          <w:i/>
-          <w:sz w:val="20"/>
-          <w:szCs w:val="20"/>
-        </w:rPr>
-        <w:fldChar w:fldCharType="begin"/>
-      </w:r>
-      <w:r>
-        <w:rPr>
-          <w:rFonts w:cstheme="minorHAnsi"/>
-          <w:i/>
-          <w:sz w:val="20"/>
-          <w:szCs w:val="20"/>
-        </w:rPr>
-        <w:instrText xml:space="preserve"> MERGEFIELD  /Notes  \* MERGEFORMAT </w:instrText>
-      </w:r>
-      <w:r>
-        <w:rPr>
-          <w:rFonts w:cstheme="minorHAnsi"/>
-          <w:i/>
-          <w:sz w:val="20"/>
-          <w:szCs w:val="20"/>
-        </w:rPr>
-        <w:fldChar w:fldCharType="separate"/>
-      </w:r>
-      <w:r>
-        <w:rPr>
-          <w:rFonts w:cstheme="minorHAnsi"/>
-          <w:i/>
-          <w:noProof/>
-          <w:sz w:val="20"/>
-          <w:szCs w:val="20"/>
-        </w:rPr>
-        <w:t>«/Notes»</w:t>
-      </w:r>
-      <w:r>
-        <w:rPr>
-          <w:rFonts w:cstheme="minorHAnsi"/>
-          <w:i/>
-          <w:sz w:val="20"/>
-          <w:szCs w:val="20"/>
-        </w:rPr>
-        <w:fldChar w:fldCharType="end"/>
-      </w:r>
-    </w:p>
-    <w:p>
-      <w:pPr>
-        <w:rPr>
-          <w:rFonts w:ascii="Arial" w:hAnsi="Arial" w:cs="Arial"/>
-          <w:b/>
-          <w:bCs/>
-          <w:color w:val="FFFFFF" w:themeColor="background1"/>
-          <w:sz w:val="16"/>
-          <w:szCs w:val="16"/>
-        </w:rPr>
-        <w:sectPr>
-          <w:headerReference w:type="default" r:id="rId7"/>
-          <w:pgSz w:w="15840" w:h="12240" w:orient="landscape"/>
-          <w:pgMar w:top="1440" w:right="1440" w:bottom="1440" w:left="1440" w:header="720" w:footer="720" w:gutter="0"/>
-          <w:cols w:space="720"/>
-          <w:docGrid w:linePitch="360"/>
-        </w:sectPr>
       </w:pPr>
     </w:p>
     <w:p>
@@ -281,20 +1025,13 @@
         </w:tabs>
         <w:spacing w:after="0" w:line="240" w:lineRule="auto"/>
         <w:rPr>
-          <w:sz w:val="24"/>
-          <w:szCs w:val="24"/>
+          <w:rFonts w:eastAsia="Times New Roman" w:cs="Times New Roman"/>
+          <w:lang w:val="en-GB"/>
         </w:rPr>
       </w:pPr>
-      <w:r>
-        <w:rPr>
-          <w:rFonts w:cstheme="minorHAnsi"/>
-          <w:sz w:val="20"/>
-          <w:szCs w:val="20"/>
-        </w:rPr>
-        <w:t xml:space="preserve"> </w:t>
-      </w:r>
     </w:p>
     <w:sectPr>
+      <w:headerReference w:type="default" r:id="rId7"/>
       <w:type w:val="continuous"/>
       <w:pgSz w:w="15840" w:h="12240" w:orient="landscape"/>
       <w:pgMar w:top="1440" w:right="2373" w:bottom="1440" w:left="1440" w:header="720" w:footer="720" w:gutter="0"/>
@@ -1739,7 +2476,7 @@
 </file>
 
 <file path=customXml/itemProps1.xml><?xml version="1.0" encoding="utf-8"?>
-<ds:datastoreItem xmlns:ds="http://schemas.openxmlformats.org/officeDocument/2006/customXml" ds:itemID="{A310FB2C-220E-4C9B-9C20-BD1FFE8C6917}">
+<ds:datastoreItem xmlns:ds="http://schemas.openxmlformats.org/officeDocument/2006/customXml" ds:itemID="{5CD829E0-F3EB-463C-9451-5BF2257096AD}">
   <ds:schemaRefs>
     <ds:schemaRef ds:uri="http://schemas.openxmlformats.org/officeDocument/2006/bibliography"/>
   </ds:schemaRefs>

</xml_diff>